<commit_message>
getting rid of default configuration file support at ConfigurationFactory level
</commit_message>
<xml_diff>
--- a/doc/os-stats TODO.docx
+++ b/doc/os-stats TODO.docx
@@ -9,11 +9,19 @@
           <w:rFonts w:ascii="Garamond" w:hAnsi="Garamond"/>
         </w:rPr>
       </w:pPr>
-      <w:r>
-        <w:rPr>
-          <w:rFonts w:ascii="Garamond" w:hAnsi="Garamond"/>
-        </w:rPr>
-        <w:t>os-stats TODO</w:t>
+      <w:proofErr w:type="spellStart"/>
+      <w:r>
+        <w:rPr>
+          <w:rFonts w:ascii="Garamond" w:hAnsi="Garamond"/>
+        </w:rPr>
+        <w:t>os</w:t>
+      </w:r>
+      <w:proofErr w:type="spellEnd"/>
+      <w:r>
+        <w:rPr>
+          <w:rFonts w:ascii="Garamond" w:hAnsi="Garamond"/>
+        </w:rPr>
+        <w:t>-stats TODO</w:t>
       </w:r>
     </w:p>
     <w:p>
@@ -60,8 +68,6 @@
         </w:rPr>
         <w:br/>
       </w:r>
-      <w:bookmarkStart w:id="0" w:name="_GoBack"/>
-      <w:bookmarkEnd w:id="0"/>
     </w:p>
     <w:p>
       <w:pPr>
@@ -78,8 +84,30 @@
         <w:rPr>
           <w:rFonts w:ascii="Garamond" w:hAnsi="Garamond"/>
         </w:rPr>
-        <w:t>It should be able to replace all individual JBoss JARs with just one jboss-cli-*.jar.</w:t>
-      </w:r>
+        <w:t xml:space="preserve">It should be able to replace all individual JBoss JARs with just one </w:t>
+      </w:r>
+      <w:proofErr w:type="spellStart"/>
+      <w:r>
+        <w:rPr>
+          <w:rFonts w:ascii="Garamond" w:hAnsi="Garamond"/>
+        </w:rPr>
+        <w:t>jboss</w:t>
+      </w:r>
+      <w:proofErr w:type="spellEnd"/>
+      <w:r>
+        <w:rPr>
+          <w:rFonts w:ascii="Garamond" w:hAnsi="Garamond"/>
+        </w:rPr>
+        <w:t>-cli-*.jar.</w:t>
+      </w:r>
+      <w:r>
+        <w:rPr>
+          <w:rFonts w:ascii="Garamond" w:hAnsi="Garamond"/>
+        </w:rPr>
+        <w:br/>
+      </w:r>
+      <w:bookmarkStart w:id="0" w:name="_GoBack"/>
+      <w:bookmarkEnd w:id="0"/>
     </w:p>
     <w:p>
       <w:pPr>
@@ -96,7 +124,21 @@
         <w:rPr>
           <w:rFonts w:ascii="Garamond" w:hAnsi="Garamond"/>
         </w:rPr>
-        <w:t>Extract JBoss support from “events” and create a new “events-jboss” module.</w:t>
+        <w:t>Extract JBoss support from “events” and create a new “events-</w:t>
+      </w:r>
+      <w:proofErr w:type="spellStart"/>
+      <w:r>
+        <w:rPr>
+          <w:rFonts w:ascii="Garamond" w:hAnsi="Garamond"/>
+        </w:rPr>
+        <w:t>jboss</w:t>
+      </w:r>
+      <w:proofErr w:type="spellEnd"/>
+      <w:r>
+        <w:rPr>
+          <w:rFonts w:ascii="Garamond" w:hAnsi="Garamond"/>
+        </w:rPr>
+        <w:t>” module.</w:t>
       </w:r>
     </w:p>
     <w:p>
@@ -156,7 +198,21 @@
         <w:rPr>
           <w:rFonts w:ascii="Garamond" w:hAnsi="Garamond"/>
         </w:rPr>
-        <w:t xml:space="preserve">      conf:</w:t>
+        <w:t xml:space="preserve">      </w:t>
+      </w:r>
+      <w:proofErr w:type="spellStart"/>
+      <w:r>
+        <w:rPr>
+          <w:rFonts w:ascii="Garamond" w:hAnsi="Garamond"/>
+        </w:rPr>
+        <w:t>conf</w:t>
+      </w:r>
+      <w:proofErr w:type="spellEnd"/>
+      <w:r>
+        <w:rPr>
+          <w:rFonts w:ascii="Garamond" w:hAnsi="Garamond"/>
+        </w:rPr>
+        <w:t>:</w:t>
       </w:r>
     </w:p>
     <w:p>
@@ -182,8 +238,18 @@
         <w:rPr>
           <w:rFonts w:ascii="Garamond" w:hAnsi="Garamond"/>
         </w:rPr>
-        <w:t xml:space="preserve">            domain: java.lang</w:t>
-      </w:r>
+        <w:t xml:space="preserve">            domain: </w:t>
+      </w:r>
+      <w:proofErr w:type="spellStart"/>
+      <w:proofErr w:type="gramStart"/>
+      <w:r>
+        <w:rPr>
+          <w:rFonts w:ascii="Garamond" w:hAnsi="Garamond"/>
+        </w:rPr>
+        <w:t>java.lang</w:t>
+      </w:r>
+      <w:proofErr w:type="spellEnd"/>
+      <w:proofErr w:type="gramEnd"/>
     </w:p>
     <w:p>
       <w:pPr>
@@ -208,20 +274,72 @@
         <w:rPr>
           <w:rFonts w:ascii="Garamond" w:hAnsi="Garamond"/>
         </w:rPr>
-        <w:t xml:space="preserve">               - java.lang:type=OperatingSystem</w:t>
-      </w:r>
-    </w:p>
-    <w:p>
-      <w:pPr>
-        <w:rPr>
-          <w:rFonts w:ascii="Garamond" w:hAnsi="Garamond"/>
-        </w:rPr>
-      </w:pPr>
-      <w:r>
-        <w:rPr>
-          <w:rFonts w:ascii="Garamond" w:hAnsi="Garamond"/>
-        </w:rPr>
-        <w:t xml:space="preserve">               - java.lang:type=Threading</w:t>
+        <w:t xml:space="preserve">               - </w:t>
+      </w:r>
+      <w:proofErr w:type="spellStart"/>
+      <w:proofErr w:type="gramStart"/>
+      <w:r>
+        <w:rPr>
+          <w:rFonts w:ascii="Garamond" w:hAnsi="Garamond"/>
+        </w:rPr>
+        <w:t>java.lang</w:t>
+      </w:r>
+      <w:proofErr w:type="gramEnd"/>
+      <w:r>
+        <w:rPr>
+          <w:rFonts w:ascii="Garamond" w:hAnsi="Garamond"/>
+        </w:rPr>
+        <w:t>:type</w:t>
+      </w:r>
+      <w:proofErr w:type="spellEnd"/>
+      <w:r>
+        <w:rPr>
+          <w:rFonts w:ascii="Garamond" w:hAnsi="Garamond"/>
+        </w:rPr>
+        <w:t>=</w:t>
+      </w:r>
+      <w:proofErr w:type="spellStart"/>
+      <w:r>
+        <w:rPr>
+          <w:rFonts w:ascii="Garamond" w:hAnsi="Garamond"/>
+        </w:rPr>
+        <w:t>OperatingSystem</w:t>
+      </w:r>
+      <w:proofErr w:type="spellEnd"/>
+    </w:p>
+    <w:p>
+      <w:pPr>
+        <w:rPr>
+          <w:rFonts w:ascii="Garamond" w:hAnsi="Garamond"/>
+        </w:rPr>
+      </w:pPr>
+      <w:r>
+        <w:rPr>
+          <w:rFonts w:ascii="Garamond" w:hAnsi="Garamond"/>
+        </w:rPr>
+        <w:t xml:space="preserve">               - </w:t>
+      </w:r>
+      <w:proofErr w:type="spellStart"/>
+      <w:proofErr w:type="gramStart"/>
+      <w:r>
+        <w:rPr>
+          <w:rFonts w:ascii="Garamond" w:hAnsi="Garamond"/>
+        </w:rPr>
+        <w:t>java.lang</w:t>
+      </w:r>
+      <w:proofErr w:type="gramEnd"/>
+      <w:r>
+        <w:rPr>
+          <w:rFonts w:ascii="Garamond" w:hAnsi="Garamond"/>
+        </w:rPr>
+        <w:t>:type</w:t>
+      </w:r>
+      <w:proofErr w:type="spellEnd"/>
+      <w:r>
+        <w:rPr>
+          <w:rFonts w:ascii="Garamond" w:hAnsi="Garamond"/>
+        </w:rPr>
+        <w:t>=Threading</w:t>
       </w:r>
     </w:p>
     <w:p>
@@ -247,150 +365,302 @@
         <w:rPr>
           <w:rFonts w:ascii="Garamond" w:hAnsi="Garamond"/>
         </w:rPr>
-        <w:t xml:space="preserve">               OpenFileDescriptorCount:</w:t>
-      </w:r>
-    </w:p>
-    <w:p>
-      <w:pPr>
-        <w:rPr>
-          <w:rFonts w:ascii="Garamond" w:hAnsi="Garamond"/>
-        </w:rPr>
-      </w:pPr>
-      <w:r>
-        <w:rPr>
-          <w:rFonts w:ascii="Garamond" w:hAnsi="Garamond"/>
-        </w:rPr>
-        <w:t xml:space="preserve">                 alias: jmx.OpenFileDescriptorCount</w:t>
-      </w:r>
-    </w:p>
-    <w:p>
-      <w:pPr>
-        <w:rPr>
-          <w:rFonts w:ascii="Garamond" w:hAnsi="Garamond"/>
-        </w:rPr>
-      </w:pPr>
-      <w:r>
-        <w:rPr>
-          <w:rFonts w:ascii="Garamond" w:hAnsi="Garamond"/>
-        </w:rPr>
-        <w:t xml:space="preserve">                 metric_type: counter</w:t>
-      </w:r>
-    </w:p>
-    <w:p>
-      <w:pPr>
-        <w:rPr>
-          <w:rFonts w:ascii="Garamond" w:hAnsi="Garamond"/>
-        </w:rPr>
-      </w:pPr>
-      <w:r>
-        <w:rPr>
-          <w:rFonts w:ascii="Garamond" w:hAnsi="Garamond"/>
-        </w:rPr>
-        <w:t xml:space="preserve">               MaxFileDescriptorCount:</w:t>
-      </w:r>
-    </w:p>
-    <w:p>
-      <w:pPr>
-        <w:rPr>
-          <w:rFonts w:ascii="Garamond" w:hAnsi="Garamond"/>
-        </w:rPr>
-      </w:pPr>
-      <w:r>
-        <w:rPr>
-          <w:rFonts w:ascii="Garamond" w:hAnsi="Garamond"/>
-        </w:rPr>
-        <w:t xml:space="preserve">                 alias: jmx.MaxFileDescriptorCount</w:t>
-      </w:r>
-    </w:p>
-    <w:p>
-      <w:pPr>
-        <w:rPr>
-          <w:rFonts w:ascii="Garamond" w:hAnsi="Garamond"/>
-        </w:rPr>
-      </w:pPr>
-      <w:r>
-        <w:rPr>
-          <w:rFonts w:ascii="Garamond" w:hAnsi="Garamond"/>
-        </w:rPr>
-        <w:t xml:space="preserve">                 metric_type: counter</w:t>
-      </w:r>
-    </w:p>
-    <w:p>
-      <w:pPr>
-        <w:rPr>
-          <w:rFonts w:ascii="Garamond" w:hAnsi="Garamond"/>
-        </w:rPr>
-      </w:pPr>
-      <w:r>
-        <w:rPr>
-          <w:rFonts w:ascii="Garamond" w:hAnsi="Garamond"/>
-        </w:rPr>
-        <w:t xml:space="preserve">               TotalStartedThreadCount:</w:t>
-      </w:r>
-    </w:p>
-    <w:p>
-      <w:pPr>
-        <w:rPr>
-          <w:rFonts w:ascii="Garamond" w:hAnsi="Garamond"/>
-        </w:rPr>
-      </w:pPr>
-      <w:r>
-        <w:rPr>
-          <w:rFonts w:ascii="Garamond" w:hAnsi="Garamond"/>
-        </w:rPr>
-        <w:t xml:space="preserve">                 alias: jmx.TotalStartedThreadCount</w:t>
-      </w:r>
-    </w:p>
-    <w:p>
-      <w:pPr>
-        <w:rPr>
-          <w:rFonts w:ascii="Garamond" w:hAnsi="Garamond"/>
-        </w:rPr>
-      </w:pPr>
-      <w:r>
-        <w:rPr>
-          <w:rFonts w:ascii="Garamond" w:hAnsi="Garamond"/>
-        </w:rPr>
-        <w:t xml:space="preserve">                 metric_type: counter</w:t>
-      </w:r>
-    </w:p>
-    <w:p>
-      <w:pPr>
-        <w:rPr>
-          <w:rFonts w:ascii="Garamond" w:hAnsi="Garamond"/>
-        </w:rPr>
-      </w:pPr>
-      <w:r>
-        <w:rPr>
-          <w:rFonts w:ascii="Garamond" w:hAnsi="Garamond"/>
-        </w:rPr>
-        <w:t xml:space="preserve">               PeakThreadCount:</w:t>
-      </w:r>
-    </w:p>
-    <w:p>
-      <w:pPr>
-        <w:rPr>
-          <w:rFonts w:ascii="Garamond" w:hAnsi="Garamond"/>
-        </w:rPr>
-      </w:pPr>
-      <w:r>
-        <w:rPr>
-          <w:rFonts w:ascii="Garamond" w:hAnsi="Garamond"/>
-        </w:rPr>
-        <w:t xml:space="preserve">                 alias: jmx.PeakThreadCount</w:t>
-      </w:r>
-    </w:p>
-    <w:p>
-      <w:pPr>
-        <w:rPr>
-          <w:rFonts w:ascii="Garamond" w:hAnsi="Garamond"/>
-        </w:rPr>
-      </w:pPr>
-      <w:r>
-        <w:rPr>
-          <w:rFonts w:ascii="Garamond" w:hAnsi="Garamond"/>
-        </w:rPr>
-        <w:t xml:space="preserve">                 metric_type: counter</w:t>
+        <w:t xml:space="preserve">               </w:t>
+      </w:r>
+      <w:proofErr w:type="spellStart"/>
+      <w:r>
+        <w:rPr>
+          <w:rFonts w:ascii="Garamond" w:hAnsi="Garamond"/>
+        </w:rPr>
+        <w:t>OpenFileDescriptorCount</w:t>
+      </w:r>
+      <w:proofErr w:type="spellEnd"/>
+      <w:r>
+        <w:rPr>
+          <w:rFonts w:ascii="Garamond" w:hAnsi="Garamond"/>
+        </w:rPr>
+        <w:t>:</w:t>
+      </w:r>
+    </w:p>
+    <w:p>
+      <w:pPr>
+        <w:rPr>
+          <w:rFonts w:ascii="Garamond" w:hAnsi="Garamond"/>
+        </w:rPr>
+      </w:pPr>
+      <w:r>
+        <w:rPr>
+          <w:rFonts w:ascii="Garamond" w:hAnsi="Garamond"/>
+        </w:rPr>
+        <w:t xml:space="preserve">                 alias: </w:t>
+      </w:r>
+      <w:proofErr w:type="spellStart"/>
+      <w:proofErr w:type="gramStart"/>
+      <w:r>
+        <w:rPr>
+          <w:rFonts w:ascii="Garamond" w:hAnsi="Garamond"/>
+        </w:rPr>
+        <w:t>jmx.OpenFileDescriptorCount</w:t>
+      </w:r>
+      <w:proofErr w:type="spellEnd"/>
+      <w:proofErr w:type="gramEnd"/>
+    </w:p>
+    <w:p>
+      <w:pPr>
+        <w:rPr>
+          <w:rFonts w:ascii="Garamond" w:hAnsi="Garamond"/>
+        </w:rPr>
+      </w:pPr>
+      <w:r>
+        <w:rPr>
+          <w:rFonts w:ascii="Garamond" w:hAnsi="Garamond"/>
+        </w:rPr>
+        <w:t xml:space="preserve">                 </w:t>
+      </w:r>
+      <w:proofErr w:type="spellStart"/>
+      <w:r>
+        <w:rPr>
+          <w:rFonts w:ascii="Garamond" w:hAnsi="Garamond"/>
+        </w:rPr>
+        <w:t>metric_type</w:t>
+      </w:r>
+      <w:proofErr w:type="spellEnd"/>
+      <w:r>
+        <w:rPr>
+          <w:rFonts w:ascii="Garamond" w:hAnsi="Garamond"/>
+        </w:rPr>
+        <w:t>: counter</w:t>
+      </w:r>
+    </w:p>
+    <w:p>
+      <w:pPr>
+        <w:rPr>
+          <w:rFonts w:ascii="Garamond" w:hAnsi="Garamond"/>
+        </w:rPr>
+      </w:pPr>
+      <w:r>
+        <w:rPr>
+          <w:rFonts w:ascii="Garamond" w:hAnsi="Garamond"/>
+        </w:rPr>
+        <w:t xml:space="preserve">               </w:t>
+      </w:r>
+      <w:proofErr w:type="spellStart"/>
+      <w:r>
+        <w:rPr>
+          <w:rFonts w:ascii="Garamond" w:hAnsi="Garamond"/>
+        </w:rPr>
+        <w:t>MaxFileDescriptorCount</w:t>
+      </w:r>
+      <w:proofErr w:type="spellEnd"/>
+      <w:r>
+        <w:rPr>
+          <w:rFonts w:ascii="Garamond" w:hAnsi="Garamond"/>
+        </w:rPr>
+        <w:t>:</w:t>
+      </w:r>
+    </w:p>
+    <w:p>
+      <w:pPr>
+        <w:rPr>
+          <w:rFonts w:ascii="Garamond" w:hAnsi="Garamond"/>
+        </w:rPr>
+      </w:pPr>
+      <w:r>
+        <w:rPr>
+          <w:rFonts w:ascii="Garamond" w:hAnsi="Garamond"/>
+        </w:rPr>
+        <w:t xml:space="preserve">                 alias: </w:t>
+      </w:r>
+      <w:proofErr w:type="spellStart"/>
+      <w:proofErr w:type="gramStart"/>
+      <w:r>
+        <w:rPr>
+          <w:rFonts w:ascii="Garamond" w:hAnsi="Garamond"/>
+        </w:rPr>
+        <w:t>jmx.MaxFileDescriptorCount</w:t>
+      </w:r>
+      <w:proofErr w:type="spellEnd"/>
+      <w:proofErr w:type="gramEnd"/>
+    </w:p>
+    <w:p>
+      <w:pPr>
+        <w:rPr>
+          <w:rFonts w:ascii="Garamond" w:hAnsi="Garamond"/>
+        </w:rPr>
+      </w:pPr>
+      <w:r>
+        <w:rPr>
+          <w:rFonts w:ascii="Garamond" w:hAnsi="Garamond"/>
+        </w:rPr>
+        <w:t xml:space="preserve">                 </w:t>
+      </w:r>
+      <w:proofErr w:type="spellStart"/>
+      <w:r>
+        <w:rPr>
+          <w:rFonts w:ascii="Garamond" w:hAnsi="Garamond"/>
+        </w:rPr>
+        <w:t>metric_type</w:t>
+      </w:r>
+      <w:proofErr w:type="spellEnd"/>
+      <w:r>
+        <w:rPr>
+          <w:rFonts w:ascii="Garamond" w:hAnsi="Garamond"/>
+        </w:rPr>
+        <w:t>: counter</w:t>
+      </w:r>
+    </w:p>
+    <w:p>
+      <w:pPr>
+        <w:rPr>
+          <w:rFonts w:ascii="Garamond" w:hAnsi="Garamond"/>
+        </w:rPr>
+      </w:pPr>
+      <w:r>
+        <w:rPr>
+          <w:rFonts w:ascii="Garamond" w:hAnsi="Garamond"/>
+        </w:rPr>
+        <w:t xml:space="preserve">               </w:t>
+      </w:r>
+      <w:proofErr w:type="spellStart"/>
+      <w:r>
+        <w:rPr>
+          <w:rFonts w:ascii="Garamond" w:hAnsi="Garamond"/>
+        </w:rPr>
+        <w:t>TotalStartedThreadCount</w:t>
+      </w:r>
+      <w:proofErr w:type="spellEnd"/>
+      <w:r>
+        <w:rPr>
+          <w:rFonts w:ascii="Garamond" w:hAnsi="Garamond"/>
+        </w:rPr>
+        <w:t>:</w:t>
+      </w:r>
+    </w:p>
+    <w:p>
+      <w:pPr>
+        <w:rPr>
+          <w:rFonts w:ascii="Garamond" w:hAnsi="Garamond"/>
+        </w:rPr>
+      </w:pPr>
+      <w:r>
+        <w:rPr>
+          <w:rFonts w:ascii="Garamond" w:hAnsi="Garamond"/>
+        </w:rPr>
+        <w:t xml:space="preserve">                 alias: </w:t>
+      </w:r>
+      <w:proofErr w:type="spellStart"/>
+      <w:proofErr w:type="gramStart"/>
+      <w:r>
+        <w:rPr>
+          <w:rFonts w:ascii="Garamond" w:hAnsi="Garamond"/>
+        </w:rPr>
+        <w:t>jmx.TotalStartedThreadCount</w:t>
+      </w:r>
+      <w:proofErr w:type="spellEnd"/>
+      <w:proofErr w:type="gramEnd"/>
+    </w:p>
+    <w:p>
+      <w:pPr>
+        <w:rPr>
+          <w:rFonts w:ascii="Garamond" w:hAnsi="Garamond"/>
+        </w:rPr>
+      </w:pPr>
+      <w:r>
+        <w:rPr>
+          <w:rFonts w:ascii="Garamond" w:hAnsi="Garamond"/>
+        </w:rPr>
+        <w:t xml:space="preserve">                 </w:t>
+      </w:r>
+      <w:proofErr w:type="spellStart"/>
+      <w:r>
+        <w:rPr>
+          <w:rFonts w:ascii="Garamond" w:hAnsi="Garamond"/>
+        </w:rPr>
+        <w:t>metric_type</w:t>
+      </w:r>
+      <w:proofErr w:type="spellEnd"/>
+      <w:r>
+        <w:rPr>
+          <w:rFonts w:ascii="Garamond" w:hAnsi="Garamond"/>
+        </w:rPr>
+        <w:t>: counter</w:t>
+      </w:r>
+    </w:p>
+    <w:p>
+      <w:pPr>
+        <w:rPr>
+          <w:rFonts w:ascii="Garamond" w:hAnsi="Garamond"/>
+        </w:rPr>
+      </w:pPr>
+      <w:r>
+        <w:rPr>
+          <w:rFonts w:ascii="Garamond" w:hAnsi="Garamond"/>
+        </w:rPr>
+        <w:t xml:space="preserve">               </w:t>
+      </w:r>
+      <w:proofErr w:type="spellStart"/>
+      <w:r>
+        <w:rPr>
+          <w:rFonts w:ascii="Garamond" w:hAnsi="Garamond"/>
+        </w:rPr>
+        <w:t>PeakThreadCount</w:t>
+      </w:r>
+      <w:proofErr w:type="spellEnd"/>
+      <w:r>
+        <w:rPr>
+          <w:rFonts w:ascii="Garamond" w:hAnsi="Garamond"/>
+        </w:rPr>
+        <w:t>:</w:t>
+      </w:r>
+    </w:p>
+    <w:p>
+      <w:pPr>
+        <w:rPr>
+          <w:rFonts w:ascii="Garamond" w:hAnsi="Garamond"/>
+        </w:rPr>
+      </w:pPr>
+      <w:r>
+        <w:rPr>
+          <w:rFonts w:ascii="Garamond" w:hAnsi="Garamond"/>
+        </w:rPr>
+        <w:t xml:space="preserve">                 alias: </w:t>
+      </w:r>
+      <w:proofErr w:type="spellStart"/>
+      <w:proofErr w:type="gramStart"/>
+      <w:r>
+        <w:rPr>
+          <w:rFonts w:ascii="Garamond" w:hAnsi="Garamond"/>
+        </w:rPr>
+        <w:t>jmx.PeakThreadCount</w:t>
+      </w:r>
+      <w:proofErr w:type="spellEnd"/>
+      <w:proofErr w:type="gramEnd"/>
+    </w:p>
+    <w:p>
+      <w:pPr>
+        <w:rPr>
+          <w:rFonts w:ascii="Garamond" w:hAnsi="Garamond"/>
+        </w:rPr>
+      </w:pPr>
+      <w:r>
+        <w:rPr>
+          <w:rFonts w:ascii="Garamond" w:hAnsi="Garamond"/>
+        </w:rPr>
+        <w:t xml:space="preserve">                 </w:t>
+      </w:r>
+      <w:proofErr w:type="spellStart"/>
+      <w:r>
+        <w:rPr>
+          <w:rFonts w:ascii="Garamond" w:hAnsi="Garamond"/>
+        </w:rPr>
+        <w:t>metric_type</w:t>
+      </w:r>
+      <w:proofErr w:type="spellEnd"/>
+      <w:r>
+        <w:rPr>
+          <w:rFonts w:ascii="Garamond" w:hAnsi="Garamond"/>
+        </w:rPr>
+        <w:t>: counter</w:t>
       </w:r>
     </w:p>
     <w:p>
@@ -456,7 +726,141 @@
         <w:rPr>
           <w:rFonts w:ascii="Garamond" w:hAnsi="Garamond"/>
         </w:rPr>
-        <w:t>@Timer-0 07:14:05,153 WARN  [DataCollectionTimerTask] failed to collect data: org.jboss.as.cli.CommandContextFactory.newCommandContext(Ljava/lang/String;ILjava/lang/String;[CZZI)Lorg/jboss/as/cli/CommandContext;</w:t>
+        <w:t xml:space="preserve">@Timer-0 07:14:05,153 </w:t>
+      </w:r>
+      <w:proofErr w:type="gramStart"/>
+      <w:r>
+        <w:rPr>
+          <w:rFonts w:ascii="Garamond" w:hAnsi="Garamond"/>
+        </w:rPr>
+        <w:t>WARN  [</w:t>
+      </w:r>
+      <w:proofErr w:type="spellStart"/>
+      <w:proofErr w:type="gramEnd"/>
+      <w:r>
+        <w:rPr>
+          <w:rFonts w:ascii="Garamond" w:hAnsi="Garamond"/>
+        </w:rPr>
+        <w:t>DataCollectionTimerTask</w:t>
+      </w:r>
+      <w:proofErr w:type="spellEnd"/>
+      <w:r>
+        <w:rPr>
+          <w:rFonts w:ascii="Garamond" w:hAnsi="Garamond"/>
+        </w:rPr>
+        <w:t xml:space="preserve">] failed to collect data: </w:t>
+      </w:r>
+      <w:proofErr w:type="spellStart"/>
+      <w:r>
+        <w:rPr>
+          <w:rFonts w:ascii="Garamond" w:hAnsi="Garamond"/>
+        </w:rPr>
+        <w:t>org.jboss.as.cli.CommandContextFactory.newCommandContext</w:t>
+      </w:r>
+      <w:proofErr w:type="spellEnd"/>
+      <w:r>
+        <w:rPr>
+          <w:rFonts w:ascii="Garamond" w:hAnsi="Garamond"/>
+        </w:rPr>
+        <w:t>(</w:t>
+      </w:r>
+      <w:proofErr w:type="spellStart"/>
+      <w:r>
+        <w:rPr>
+          <w:rFonts w:ascii="Garamond" w:hAnsi="Garamond"/>
+        </w:rPr>
+        <w:t>Ljava</w:t>
+      </w:r>
+      <w:proofErr w:type="spellEnd"/>
+      <w:r>
+        <w:rPr>
+          <w:rFonts w:ascii="Garamond" w:hAnsi="Garamond"/>
+        </w:rPr>
+        <w:t>/</w:t>
+      </w:r>
+      <w:proofErr w:type="spellStart"/>
+      <w:r>
+        <w:rPr>
+          <w:rFonts w:ascii="Garamond" w:hAnsi="Garamond"/>
+        </w:rPr>
+        <w:t>lang</w:t>
+      </w:r>
+      <w:proofErr w:type="spellEnd"/>
+      <w:r>
+        <w:rPr>
+          <w:rFonts w:ascii="Garamond" w:hAnsi="Garamond"/>
+        </w:rPr>
+        <w:t>/</w:t>
+      </w:r>
+      <w:proofErr w:type="spellStart"/>
+      <w:r>
+        <w:rPr>
+          <w:rFonts w:ascii="Garamond" w:hAnsi="Garamond"/>
+        </w:rPr>
+        <w:t>String;ILjava</w:t>
+      </w:r>
+      <w:proofErr w:type="spellEnd"/>
+      <w:r>
+        <w:rPr>
+          <w:rFonts w:ascii="Garamond" w:hAnsi="Garamond"/>
+        </w:rPr>
+        <w:t>/</w:t>
+      </w:r>
+      <w:proofErr w:type="spellStart"/>
+      <w:r>
+        <w:rPr>
+          <w:rFonts w:ascii="Garamond" w:hAnsi="Garamond"/>
+        </w:rPr>
+        <w:t>lang</w:t>
+      </w:r>
+      <w:proofErr w:type="spellEnd"/>
+      <w:r>
+        <w:rPr>
+          <w:rFonts w:ascii="Garamond" w:hAnsi="Garamond"/>
+        </w:rPr>
+        <w:t>/String;[CZZI)</w:t>
+      </w:r>
+      <w:proofErr w:type="spellStart"/>
+      <w:r>
+        <w:rPr>
+          <w:rFonts w:ascii="Garamond" w:hAnsi="Garamond"/>
+        </w:rPr>
+        <w:t>Lorg</w:t>
+      </w:r>
+      <w:proofErr w:type="spellEnd"/>
+      <w:r>
+        <w:rPr>
+          <w:rFonts w:ascii="Garamond" w:hAnsi="Garamond"/>
+        </w:rPr>
+        <w:t>/</w:t>
+      </w:r>
+      <w:proofErr w:type="spellStart"/>
+      <w:r>
+        <w:rPr>
+          <w:rFonts w:ascii="Garamond" w:hAnsi="Garamond"/>
+        </w:rPr>
+        <w:t>jboss</w:t>
+      </w:r>
+      <w:proofErr w:type="spellEnd"/>
+      <w:r>
+        <w:rPr>
+          <w:rFonts w:ascii="Garamond" w:hAnsi="Garamond"/>
+        </w:rPr>
+        <w:t>/as/cli/</w:t>
+      </w:r>
+      <w:proofErr w:type="spellStart"/>
+      <w:r>
+        <w:rPr>
+          <w:rFonts w:ascii="Garamond" w:hAnsi="Garamond"/>
+        </w:rPr>
+        <w:t>CommandContext</w:t>
+      </w:r>
+      <w:proofErr w:type="spellEnd"/>
+      <w:r>
+        <w:rPr>
+          <w:rFonts w:ascii="Garamond" w:hAnsi="Garamond"/>
+        </w:rPr>
+        <w:t>;</w:t>
       </w:r>
     </w:p>
     <w:p>
@@ -489,28 +893,71 @@
         <w:rPr>
           <w:rFonts w:ascii="Garamond" w:hAnsi="Garamond"/>
         </w:rPr>
-        <w:t>* 10/04/16 os-stats failed to gather correct CPU consumption data from top. It seems to read a constant value. Troubleshoot and fix. Possibly calculate the values the same way top does, by reading from /proc files.</w:t>
-      </w:r>
-    </w:p>
-    <w:p>
-      <w:pPr>
-        <w:rPr>
-          <w:rFonts w:ascii="Garamond" w:hAnsi="Garamond"/>
-        </w:rPr>
-      </w:pPr>
-    </w:p>
-    <w:p>
-      <w:pPr>
-        <w:rPr>
-          <w:rFonts w:ascii="Garamond" w:hAnsi="Garamond"/>
-        </w:rPr>
-      </w:pPr>
-      <w:r>
-        <w:rPr>
-          <w:rFonts w:ascii="Garamond" w:hAnsi="Garamond"/>
-        </w:rPr>
-        <w:lastRenderedPageBreak/>
-        <w:t>* Explore using [[iftop]] to gather up/down bandwidth usage for each host:port pair.</w:t>
+        <w:t xml:space="preserve">* 10/04/16 </w:t>
+      </w:r>
+      <w:proofErr w:type="spellStart"/>
+      <w:r>
+        <w:rPr>
+          <w:rFonts w:ascii="Garamond" w:hAnsi="Garamond"/>
+        </w:rPr>
+        <w:t>os</w:t>
+      </w:r>
+      <w:proofErr w:type="spellEnd"/>
+      <w:r>
+        <w:rPr>
+          <w:rFonts w:ascii="Garamond" w:hAnsi="Garamond"/>
+        </w:rPr>
+        <w:t>-stats failed to gather correct CPU consumption data from top. It seems to read a constant value. Troubleshoot and fix. Possibly calculate the values the same way top does, by reading from /proc files.</w:t>
+      </w:r>
+    </w:p>
+    <w:p>
+      <w:pPr>
+        <w:rPr>
+          <w:rFonts w:ascii="Garamond" w:hAnsi="Garamond"/>
+        </w:rPr>
+      </w:pPr>
+    </w:p>
+    <w:p>
+      <w:pPr>
+        <w:rPr>
+          <w:rFonts w:ascii="Garamond" w:hAnsi="Garamond"/>
+        </w:rPr>
+      </w:pPr>
+      <w:r>
+        <w:rPr>
+          <w:rFonts w:ascii="Garamond" w:hAnsi="Garamond"/>
+        </w:rPr>
+        <w:t>* Explore using [[</w:t>
+      </w:r>
+      <w:proofErr w:type="spellStart"/>
+      <w:r>
+        <w:rPr>
+          <w:rFonts w:ascii="Garamond" w:hAnsi="Garamond"/>
+        </w:rPr>
+        <w:t>iftop</w:t>
+      </w:r>
+      <w:proofErr w:type="spellEnd"/>
+      <w:r>
+        <w:rPr>
+          <w:rFonts w:ascii="Garamond" w:hAnsi="Garamond"/>
+        </w:rPr>
+        <w:t xml:space="preserve">]] to gather up/down bandwidth usage for each </w:t>
+      </w:r>
+      <w:proofErr w:type="spellStart"/>
+      <w:proofErr w:type="gramStart"/>
+      <w:r>
+        <w:rPr>
+          <w:rFonts w:ascii="Garamond" w:hAnsi="Garamond"/>
+        </w:rPr>
+        <w:t>host:port</w:t>
+      </w:r>
+      <w:proofErr w:type="spellEnd"/>
+      <w:proofErr w:type="gramEnd"/>
+      <w:r>
+        <w:rPr>
+          <w:rFonts w:ascii="Garamond" w:hAnsi="Garamond"/>
+        </w:rPr>
+        <w:t xml:space="preserve"> pair.</w:t>
       </w:r>
     </w:p>
     <w:p>
@@ -543,20 +990,104 @@
         <w:rPr>
           <w:rFonts w:ascii="Garamond" w:hAnsi="Garamond"/>
         </w:rPr>
-        <w:t>** Network bandwidth statistics, integrate &lt;tt&gt;iftop&lt;/tt&gt;.</w:t>
-      </w:r>
-    </w:p>
-    <w:p>
-      <w:pPr>
-        <w:rPr>
-          <w:rFonts w:ascii="Garamond" w:hAnsi="Garamond"/>
-        </w:rPr>
-      </w:pPr>
-      <w:r>
-        <w:rPr>
-          <w:rFonts w:ascii="Garamond" w:hAnsi="Garamond"/>
-        </w:rPr>
-        <w:t>** Access to MBeans. Paul's e-mail ''The mbean of the transport for the bridge channel exposes the attributes: num_bytes_sent and num_bytes_received''.</w:t>
+        <w:t>** Network bandwidth statistics, integrate &lt;</w:t>
+      </w:r>
+      <w:proofErr w:type="spellStart"/>
+      <w:r>
+        <w:rPr>
+          <w:rFonts w:ascii="Garamond" w:hAnsi="Garamond"/>
+        </w:rPr>
+        <w:t>tt</w:t>
+      </w:r>
+      <w:proofErr w:type="spellEnd"/>
+      <w:r>
+        <w:rPr>
+          <w:rFonts w:ascii="Garamond" w:hAnsi="Garamond"/>
+        </w:rPr>
+        <w:t>&gt;</w:t>
+      </w:r>
+      <w:proofErr w:type="spellStart"/>
+      <w:r>
+        <w:rPr>
+          <w:rFonts w:ascii="Garamond" w:hAnsi="Garamond"/>
+        </w:rPr>
+        <w:t>iftop</w:t>
+      </w:r>
+      <w:proofErr w:type="spellEnd"/>
+      <w:r>
+        <w:rPr>
+          <w:rFonts w:ascii="Garamond" w:hAnsi="Garamond"/>
+        </w:rPr>
+        <w:t>&lt;/</w:t>
+      </w:r>
+      <w:proofErr w:type="spellStart"/>
+      <w:r>
+        <w:rPr>
+          <w:rFonts w:ascii="Garamond" w:hAnsi="Garamond"/>
+        </w:rPr>
+        <w:t>tt</w:t>
+      </w:r>
+      <w:proofErr w:type="spellEnd"/>
+      <w:r>
+        <w:rPr>
+          <w:rFonts w:ascii="Garamond" w:hAnsi="Garamond"/>
+        </w:rPr>
+        <w:t>&gt;.</w:t>
+      </w:r>
+    </w:p>
+    <w:p>
+      <w:pPr>
+        <w:rPr>
+          <w:rFonts w:ascii="Garamond" w:hAnsi="Garamond"/>
+        </w:rPr>
+      </w:pPr>
+      <w:r>
+        <w:rPr>
+          <w:rFonts w:ascii="Garamond" w:hAnsi="Garamond"/>
+        </w:rPr>
+        <w:t xml:space="preserve">** Access to MBeans. Paul's e-mail ''The </w:t>
+      </w:r>
+      <w:proofErr w:type="spellStart"/>
+      <w:r>
+        <w:rPr>
+          <w:rFonts w:ascii="Garamond" w:hAnsi="Garamond"/>
+        </w:rPr>
+        <w:t>mbean</w:t>
+      </w:r>
+      <w:proofErr w:type="spellEnd"/>
+      <w:r>
+        <w:rPr>
+          <w:rFonts w:ascii="Garamond" w:hAnsi="Garamond"/>
+        </w:rPr>
+        <w:t xml:space="preserve"> of the transport for the bridge channel exposes the attributes: </w:t>
+      </w:r>
+      <w:proofErr w:type="spellStart"/>
+      <w:r>
+        <w:rPr>
+          <w:rFonts w:ascii="Garamond" w:hAnsi="Garamond"/>
+        </w:rPr>
+        <w:t>num_bytes_sent</w:t>
+      </w:r>
+      <w:proofErr w:type="spellEnd"/>
+      <w:r>
+        <w:rPr>
+          <w:rFonts w:ascii="Garamond" w:hAnsi="Garamond"/>
+        </w:rPr>
+        <w:t xml:space="preserve"> and </w:t>
+      </w:r>
+      <w:proofErr w:type="spellStart"/>
+      <w:r>
+        <w:rPr>
+          <w:rFonts w:ascii="Garamond" w:hAnsi="Garamond"/>
+        </w:rPr>
+        <w:t>num_bytes_received</w:t>
+      </w:r>
+      <w:proofErr w:type="spellEnd"/>
+      <w:r>
+        <w:rPr>
+          <w:rFonts w:ascii="Garamond" w:hAnsi="Garamond"/>
+        </w:rPr>
+        <w:t>''.</w:t>
       </w:r>
     </w:p>
     <w:p>
@@ -609,46 +1140,126 @@
         <w:rPr>
           <w:rFonts w:ascii="Garamond" w:hAnsi="Garamond"/>
         </w:rPr>
-        <w:t>[fsgapp@ln001xsjdg0003 etc]$ WARN: can't find jboss-cli.xml. Using default configuration values.</w:t>
-      </w:r>
-    </w:p>
-    <w:p>
-      <w:pPr>
-        <w:rPr>
-          <w:rFonts w:ascii="Garamond" w:hAnsi="Garamond"/>
-        </w:rPr>
-      </w:pPr>
-      <w:r>
-        <w:rPr>
-          <w:rFonts w:ascii="Garamond" w:hAnsi="Garamond"/>
-        </w:rPr>
-        <w:t>@Timer-0 17:28:55,620 INFO  [xnio] XNIO Version 3.0.14.GA-redhat-1</w:t>
-      </w:r>
-    </w:p>
-    <w:p>
-      <w:pPr>
-        <w:rPr>
-          <w:rFonts w:ascii="Garamond" w:hAnsi="Garamond"/>
-        </w:rPr>
-      </w:pPr>
-      <w:r>
-        <w:rPr>
-          <w:rFonts w:ascii="Garamond" w:hAnsi="Garamond"/>
-        </w:rPr>
-        <w:t>@Timer-0 17:28:55,623 INFO  [nio] XNIO NIO Implementation Version 3.0.14.GA-redhat-1</w:t>
-      </w:r>
-    </w:p>
-    <w:p>
-      <w:pPr>
-        <w:rPr>
-          <w:rFonts w:ascii="Garamond" w:hAnsi="Garamond"/>
-        </w:rPr>
-      </w:pPr>
-      <w:r>
-        <w:rPr>
-          <w:rFonts w:ascii="Garamond" w:hAnsi="Garamond"/>
-        </w:rPr>
-        <w:t>@Timer-0 17:28:55,634 INFO  [remoting] JBoss Remoting version 3.3.5.Final-redhat-1</w:t>
+        <w:t xml:space="preserve">[fsgapp@ln001xsjdg0003 </w:t>
+      </w:r>
+      <w:proofErr w:type="spellStart"/>
+      <w:proofErr w:type="gramStart"/>
+      <w:r>
+        <w:rPr>
+          <w:rFonts w:ascii="Garamond" w:hAnsi="Garamond"/>
+        </w:rPr>
+        <w:t>etc</w:t>
+      </w:r>
+      <w:proofErr w:type="spellEnd"/>
+      <w:r>
+        <w:rPr>
+          <w:rFonts w:ascii="Garamond" w:hAnsi="Garamond"/>
+        </w:rPr>
+        <w:t>]$</w:t>
+      </w:r>
+      <w:proofErr w:type="gramEnd"/>
+      <w:r>
+        <w:rPr>
+          <w:rFonts w:ascii="Garamond" w:hAnsi="Garamond"/>
+        </w:rPr>
+        <w:t xml:space="preserve"> WARN: can't find jboss-cli.xml. Using default configuration values.</w:t>
+      </w:r>
+    </w:p>
+    <w:p>
+      <w:pPr>
+        <w:rPr>
+          <w:rFonts w:ascii="Garamond" w:hAnsi="Garamond"/>
+        </w:rPr>
+      </w:pPr>
+      <w:r>
+        <w:rPr>
+          <w:rFonts w:ascii="Garamond" w:hAnsi="Garamond"/>
+        </w:rPr>
+        <w:t xml:space="preserve">@Timer-0 17:28:55,620 </w:t>
+      </w:r>
+      <w:proofErr w:type="gramStart"/>
+      <w:r>
+        <w:rPr>
+          <w:rFonts w:ascii="Garamond" w:hAnsi="Garamond"/>
+        </w:rPr>
+        <w:t>INFO  [</w:t>
+      </w:r>
+      <w:proofErr w:type="spellStart"/>
+      <w:proofErr w:type="gramEnd"/>
+      <w:r>
+        <w:rPr>
+          <w:rFonts w:ascii="Garamond" w:hAnsi="Garamond"/>
+        </w:rPr>
+        <w:t>xnio</w:t>
+      </w:r>
+      <w:proofErr w:type="spellEnd"/>
+      <w:r>
+        <w:rPr>
+          <w:rFonts w:ascii="Garamond" w:hAnsi="Garamond"/>
+        </w:rPr>
+        <w:t>] XNIO Version 3.0.14.GA-redhat-1</w:t>
+      </w:r>
+    </w:p>
+    <w:p>
+      <w:pPr>
+        <w:rPr>
+          <w:rFonts w:ascii="Garamond" w:hAnsi="Garamond"/>
+        </w:rPr>
+      </w:pPr>
+      <w:r>
+        <w:rPr>
+          <w:rFonts w:ascii="Garamond" w:hAnsi="Garamond"/>
+        </w:rPr>
+        <w:t xml:space="preserve">@Timer-0 17:28:55,623 </w:t>
+      </w:r>
+      <w:proofErr w:type="gramStart"/>
+      <w:r>
+        <w:rPr>
+          <w:rFonts w:ascii="Garamond" w:hAnsi="Garamond"/>
+        </w:rPr>
+        <w:t>INFO  [</w:t>
+      </w:r>
+      <w:proofErr w:type="spellStart"/>
+      <w:proofErr w:type="gramEnd"/>
+      <w:r>
+        <w:rPr>
+          <w:rFonts w:ascii="Garamond" w:hAnsi="Garamond"/>
+        </w:rPr>
+        <w:t>nio</w:t>
+      </w:r>
+      <w:proofErr w:type="spellEnd"/>
+      <w:r>
+        <w:rPr>
+          <w:rFonts w:ascii="Garamond" w:hAnsi="Garamond"/>
+        </w:rPr>
+        <w:t>] XNIO NIO Implementation Version 3.0.14.GA-redhat-1</w:t>
+      </w:r>
+    </w:p>
+    <w:p>
+      <w:pPr>
+        <w:rPr>
+          <w:rFonts w:ascii="Garamond" w:hAnsi="Garamond"/>
+        </w:rPr>
+      </w:pPr>
+      <w:r>
+        <w:rPr>
+          <w:rFonts w:ascii="Garamond" w:hAnsi="Garamond"/>
+        </w:rPr>
+        <w:t xml:space="preserve">@Timer-0 17:28:55,634 </w:t>
+      </w:r>
+      <w:proofErr w:type="gramStart"/>
+      <w:r>
+        <w:rPr>
+          <w:rFonts w:ascii="Garamond" w:hAnsi="Garamond"/>
+        </w:rPr>
+        <w:t>INFO  [</w:t>
+      </w:r>
+      <w:proofErr w:type="gramEnd"/>
+      <w:r>
+        <w:rPr>
+          <w:rFonts w:ascii="Garamond" w:hAnsi="Garamond"/>
+        </w:rPr>
+        <w:t>remoting] JBoss Remoting version 3.3.5.Final-redhat-1</w:t>
       </w:r>
     </w:p>
     <w:p>
@@ -746,33 +1357,105 @@
         <w:rPr>
           <w:rFonts w:ascii="Garamond" w:hAnsi="Garamond"/>
         </w:rPr>
-        <w:t>NOMBP2:tmp ovidiu$ @Timer-0 18:37:22,052 INFO  [xnio] XNIO Version 3.0.15.GA-redhat-1</w:t>
-      </w:r>
-    </w:p>
-    <w:p>
-      <w:pPr>
-        <w:rPr>
-          <w:rFonts w:ascii="Garamond" w:hAnsi="Garamond"/>
-        </w:rPr>
-      </w:pPr>
-      <w:r>
-        <w:rPr>
-          <w:rFonts w:ascii="Garamond" w:hAnsi="Garamond"/>
-        </w:rPr>
-        <w:t>@Timer-0 18:37:22,058 INFO  [nio] XNIO NIO Implementation Version 3.0.15.GA-redhat-1</w:t>
-      </w:r>
-    </w:p>
-    <w:p>
-      <w:pPr>
-        <w:rPr>
-          <w:rFonts w:ascii="Garamond" w:hAnsi="Garamond"/>
-        </w:rPr>
-      </w:pPr>
-      <w:r>
-        <w:rPr>
-          <w:rFonts w:ascii="Garamond" w:hAnsi="Garamond"/>
-        </w:rPr>
-        <w:t>@Timer-0 18:37:22,080 INFO  [remoting] JBoss Remoting version 3.3.7.Final-redhat-1</w:t>
+        <w:t xml:space="preserve">NOMBP2:tmp </w:t>
+      </w:r>
+      <w:proofErr w:type="spellStart"/>
+      <w:r>
+        <w:rPr>
+          <w:rFonts w:ascii="Garamond" w:hAnsi="Garamond"/>
+        </w:rPr>
+        <w:t>ovidiu</w:t>
+      </w:r>
+      <w:proofErr w:type="spellEnd"/>
+      <w:r>
+        <w:rPr>
+          <w:rFonts w:ascii="Garamond" w:hAnsi="Garamond"/>
+        </w:rPr>
+        <w:t xml:space="preserve">$ @Timer-0 18:37:22,052 </w:t>
+      </w:r>
+      <w:proofErr w:type="gramStart"/>
+      <w:r>
+        <w:rPr>
+          <w:rFonts w:ascii="Garamond" w:hAnsi="Garamond"/>
+        </w:rPr>
+        <w:t>INFO  [</w:t>
+      </w:r>
+      <w:proofErr w:type="spellStart"/>
+      <w:proofErr w:type="gramEnd"/>
+      <w:r>
+        <w:rPr>
+          <w:rFonts w:ascii="Garamond" w:hAnsi="Garamond"/>
+        </w:rPr>
+        <w:t>xnio</w:t>
+      </w:r>
+      <w:proofErr w:type="spellEnd"/>
+      <w:r>
+        <w:rPr>
+          <w:rFonts w:ascii="Garamond" w:hAnsi="Garamond"/>
+        </w:rPr>
+        <w:t>] XNIO Version 3.0.15.GA-redhat-1</w:t>
+      </w:r>
+    </w:p>
+    <w:p>
+      <w:pPr>
+        <w:rPr>
+          <w:rFonts w:ascii="Garamond" w:hAnsi="Garamond"/>
+        </w:rPr>
+      </w:pPr>
+      <w:r>
+        <w:rPr>
+          <w:rFonts w:ascii="Garamond" w:hAnsi="Garamond"/>
+        </w:rPr>
+        <w:t xml:space="preserve">@Timer-0 18:37:22,058 </w:t>
+      </w:r>
+      <w:proofErr w:type="gramStart"/>
+      <w:r>
+        <w:rPr>
+          <w:rFonts w:ascii="Garamond" w:hAnsi="Garamond"/>
+        </w:rPr>
+        <w:t>INFO  [</w:t>
+      </w:r>
+      <w:proofErr w:type="spellStart"/>
+      <w:proofErr w:type="gramEnd"/>
+      <w:r>
+        <w:rPr>
+          <w:rFonts w:ascii="Garamond" w:hAnsi="Garamond"/>
+        </w:rPr>
+        <w:t>nio</w:t>
+      </w:r>
+      <w:proofErr w:type="spellEnd"/>
+      <w:r>
+        <w:rPr>
+          <w:rFonts w:ascii="Garamond" w:hAnsi="Garamond"/>
+        </w:rPr>
+        <w:t>] XNIO NIO Implementation Version 3.0.15.GA-redhat-1</w:t>
+      </w:r>
+    </w:p>
+    <w:p>
+      <w:pPr>
+        <w:rPr>
+          <w:rFonts w:ascii="Garamond" w:hAnsi="Garamond"/>
+        </w:rPr>
+      </w:pPr>
+      <w:r>
+        <w:rPr>
+          <w:rFonts w:ascii="Garamond" w:hAnsi="Garamond"/>
+        </w:rPr>
+        <w:t xml:space="preserve">@Timer-0 18:37:22,080 </w:t>
+      </w:r>
+      <w:proofErr w:type="gramStart"/>
+      <w:r>
+        <w:rPr>
+          <w:rFonts w:ascii="Garamond" w:hAnsi="Garamond"/>
+        </w:rPr>
+        <w:t>INFO  [</w:t>
+      </w:r>
+      <w:proofErr w:type="gramEnd"/>
+      <w:r>
+        <w:rPr>
+          <w:rFonts w:ascii="Garamond" w:hAnsi="Garamond"/>
+        </w:rPr>
+        <w:t>remoting] JBoss Remoting version 3.3.7.Final-redhat-1</w:t>
       </w:r>
     </w:p>
     <w:p>
@@ -798,20 +1481,76 @@
         <w:rPr>
           <w:rFonts w:ascii="Garamond" w:hAnsi="Garamond"/>
         </w:rPr>
-        <w:t>* Disconnect the JBossCliMetricSource instances on os-stats shutdown.</w:t>
-      </w:r>
-    </w:p>
-    <w:p>
-      <w:pPr>
-        <w:rPr>
-          <w:rFonts w:ascii="Garamond" w:hAnsi="Garamond"/>
-        </w:rPr>
-      </w:pPr>
-      <w:r>
-        <w:rPr>
-          <w:rFonts w:ascii="Garamond" w:hAnsi="Garamond"/>
-        </w:rPr>
-        <w:t>* &lt;span id="n3jHG32"&gt;'''Support for password externalization'''. Then update [[Os-stats_Metric_Reference#JBoss_CLI_Metrics]] with details.&lt;/span&gt;</w:t>
+        <w:t xml:space="preserve">* Disconnect the </w:t>
+      </w:r>
+      <w:proofErr w:type="spellStart"/>
+      <w:r>
+        <w:rPr>
+          <w:rFonts w:ascii="Garamond" w:hAnsi="Garamond"/>
+        </w:rPr>
+        <w:t>JBossCliMetricSource</w:t>
+      </w:r>
+      <w:proofErr w:type="spellEnd"/>
+      <w:r>
+        <w:rPr>
+          <w:rFonts w:ascii="Garamond" w:hAnsi="Garamond"/>
+        </w:rPr>
+        <w:t xml:space="preserve"> instances on </w:t>
+      </w:r>
+      <w:proofErr w:type="spellStart"/>
+      <w:r>
+        <w:rPr>
+          <w:rFonts w:ascii="Garamond" w:hAnsi="Garamond"/>
+        </w:rPr>
+        <w:t>os</w:t>
+      </w:r>
+      <w:proofErr w:type="spellEnd"/>
+      <w:r>
+        <w:rPr>
+          <w:rFonts w:ascii="Garamond" w:hAnsi="Garamond"/>
+        </w:rPr>
+        <w:t>-stats shutdown.</w:t>
+      </w:r>
+    </w:p>
+    <w:p>
+      <w:pPr>
+        <w:rPr>
+          <w:rFonts w:ascii="Garamond" w:hAnsi="Garamond"/>
+        </w:rPr>
+      </w:pPr>
+      <w:r>
+        <w:rPr>
+          <w:rFonts w:ascii="Garamond" w:hAnsi="Garamond"/>
+        </w:rPr>
+        <w:t>* &lt;span id="n3jHG32"&gt;'''Support for password externalization'''. Then update [[</w:t>
+      </w:r>
+      <w:proofErr w:type="spellStart"/>
+      <w:r>
+        <w:rPr>
+          <w:rFonts w:ascii="Garamond" w:hAnsi="Garamond"/>
+        </w:rPr>
+        <w:t>Os-stats_Metric_Reference#JBoss_CLI_Metrics</w:t>
+      </w:r>
+      <w:proofErr w:type="spellEnd"/>
+      <w:r>
+        <w:rPr>
+          <w:rFonts w:ascii="Garamond" w:hAnsi="Garamond"/>
+        </w:rPr>
+        <w:t xml:space="preserve">]] with </w:t>
+      </w:r>
+      <w:proofErr w:type="gramStart"/>
+      <w:r>
+        <w:rPr>
+          <w:rFonts w:ascii="Garamond" w:hAnsi="Garamond"/>
+        </w:rPr>
+        <w:t>details.&lt;</w:t>
+      </w:r>
+      <w:proofErr w:type="gramEnd"/>
+      <w:r>
+        <w:rPr>
+          <w:rFonts w:ascii="Garamond" w:hAnsi="Garamond"/>
+        </w:rPr>
+        <w:t>/span&gt;</w:t>
       </w:r>
     </w:p>
     <w:p>
@@ -837,20 +1576,76 @@
         <w:rPr>
           <w:rFonts w:ascii="Garamond" w:hAnsi="Garamond"/>
         </w:rPr>
-        <w:t>* Implement &lt;tt&gt;os-stats --help metrics&lt;/tt&gt; that introspects and displays the list of built-in metrics.</w:t>
-      </w:r>
-    </w:p>
-    <w:p>
-      <w:pPr>
-        <w:rPr>
-          <w:rFonts w:ascii="Garamond" w:hAnsi="Garamond"/>
-        </w:rPr>
-      </w:pPr>
-      <w:r>
-        <w:rPr>
-          <w:rFonts w:ascii="Garamond" w:hAnsi="Garamond"/>
-        </w:rPr>
-        <w:t>* Current OSBase.execute() implementation is naive, implement it correctly.</w:t>
+        <w:t>* Implement &lt;</w:t>
+      </w:r>
+      <w:proofErr w:type="spellStart"/>
+      <w:r>
+        <w:rPr>
+          <w:rFonts w:ascii="Garamond" w:hAnsi="Garamond"/>
+        </w:rPr>
+        <w:t>tt</w:t>
+      </w:r>
+      <w:proofErr w:type="spellEnd"/>
+      <w:r>
+        <w:rPr>
+          <w:rFonts w:ascii="Garamond" w:hAnsi="Garamond"/>
+        </w:rPr>
+        <w:t>&gt;</w:t>
+      </w:r>
+      <w:proofErr w:type="spellStart"/>
+      <w:r>
+        <w:rPr>
+          <w:rFonts w:ascii="Garamond" w:hAnsi="Garamond"/>
+        </w:rPr>
+        <w:t>os</w:t>
+      </w:r>
+      <w:proofErr w:type="spellEnd"/>
+      <w:r>
+        <w:rPr>
+          <w:rFonts w:ascii="Garamond" w:hAnsi="Garamond"/>
+        </w:rPr>
+        <w:t>-stats --help metrics&lt;/</w:t>
+      </w:r>
+      <w:proofErr w:type="spellStart"/>
+      <w:r>
+        <w:rPr>
+          <w:rFonts w:ascii="Garamond" w:hAnsi="Garamond"/>
+        </w:rPr>
+        <w:t>tt</w:t>
+      </w:r>
+      <w:proofErr w:type="spellEnd"/>
+      <w:r>
+        <w:rPr>
+          <w:rFonts w:ascii="Garamond" w:hAnsi="Garamond"/>
+        </w:rPr>
+        <w:t>&gt; that introspects and displays the list of built-in metrics.</w:t>
+      </w:r>
+    </w:p>
+    <w:p>
+      <w:pPr>
+        <w:rPr>
+          <w:rFonts w:ascii="Garamond" w:hAnsi="Garamond"/>
+        </w:rPr>
+      </w:pPr>
+      <w:r>
+        <w:rPr>
+          <w:rFonts w:ascii="Garamond" w:hAnsi="Garamond"/>
+        </w:rPr>
+        <w:t xml:space="preserve">* Current </w:t>
+      </w:r>
+      <w:proofErr w:type="spellStart"/>
+      <w:r>
+        <w:rPr>
+          <w:rFonts w:ascii="Garamond" w:hAnsi="Garamond"/>
+        </w:rPr>
+        <w:t>OSBase.execute</w:t>
+      </w:r>
+      <w:proofErr w:type="spellEnd"/>
+      <w:r>
+        <w:rPr>
+          <w:rFonts w:ascii="Garamond" w:hAnsi="Garamond"/>
+        </w:rPr>
+        <w:t>() implementation is naive, implement it correctly.</w:t>
       </w:r>
     </w:p>
     <w:p>

</xml_diff>